<commit_message>
make updates to introduction and references
</commit_message>
<xml_diff>
--- a/documents/Dan Bibliography.docx
+++ b/documents/Dan Bibliography.docx
@@ -2,13 +2,12 @@
 <file path=word/document.xml><?xml version="1.0" encoding="utf-8"?>
 <w:document xmlns:wpc="http://schemas.microsoft.com/office/word/2010/wordprocessingCanvas" xmlns:cx="http://schemas.microsoft.com/office/drawing/2014/chartex" xmlns:cx1="http://schemas.microsoft.com/office/drawing/2015/9/8/chartex" xmlns:cx2="http://schemas.microsoft.com/office/drawing/2015/10/21/chartex" xmlns:cx3="http://schemas.microsoft.com/office/drawing/2016/5/9/chartex" xmlns:cx4="http://schemas.microsoft.com/office/drawing/2016/5/10/chartex" xmlns:cx5="http://schemas.microsoft.com/office/drawing/2016/5/11/chartex" xmlns:cx6="http://schemas.microsoft.com/office/drawing/2016/5/12/chartex" xmlns:cx7="http://schemas.microsoft.com/office/drawing/2016/5/13/chartex" xmlns:cx8="http://schemas.microsoft.com/office/drawing/2016/5/14/chartex" xmlns:mc="http://schemas.openxmlformats.org/markup-compatibility/2006" xmlns:aink="http://schemas.microsoft.com/office/drawing/2016/ink" xmlns:am3d="http://schemas.microsoft.com/office/drawing/2017/model3d" xmlns:o="urn:schemas-microsoft-com:office:office" xmlns:oel="http://schemas.microsoft.com/office/2019/extlst" xmlns:r="http://schemas.openxmlformats.org/officeDocument/2006/relationships" xmlns:m="http://schemas.openxmlformats.org/officeDocument/2006/math" xmlns:v="urn:schemas-microsoft-com:vml" xmlns:wp14="http://schemas.microsoft.com/office/word/2010/wordprocessingDrawing" xmlns:wp="http://schemas.openxmlformats.org/drawingml/2006/wordprocessingDrawing" xmlns:w10="urn:schemas-microsoft-com:office:word" xmlns:w="http://schemas.openxmlformats.org/wordprocessingml/2006/main" xmlns:w14="http://schemas.microsoft.com/office/word/2010/wordml" xmlns:w15="http://schemas.microsoft.com/office/word/2012/wordml" xmlns:w16cex="http://schemas.microsoft.com/office/word/2018/wordml/cex" xmlns:w16cid="http://schemas.microsoft.com/office/word/2016/wordml/cid" xmlns:w16="http://schemas.microsoft.com/office/word/2018/wordml" xmlns:w16du="http://schemas.microsoft.com/office/word/2023/wordml/word16du" xmlns:w16sdtdh="http://schemas.microsoft.com/office/word/2020/wordml/sdtdatahash" xmlns:w16sdtfl="http://schemas.microsoft.com/office/word/2024/wordml/sdtformatlock" xmlns:w16se="http://schemas.microsoft.com/office/word/2015/wordml/symex" xmlns:wpg="http://schemas.microsoft.com/office/word/2010/wordprocessingGroup" xmlns:wpi="http://schemas.microsoft.com/office/word/2010/wordprocessingInk" xmlns:wne="http://schemas.microsoft.com/office/word/2006/wordml" xmlns:wps="http://schemas.microsoft.com/office/word/2010/wordprocessingShape" mc:Ignorable="w14 w15 w16se w16cid w16 w16cex w16sdtdh w16sdtfl w16du wp14">
   <w:body>
+    <w:p/>
     <w:p>
       <w:r>
-        <w:t>Dadd</w:t>
-      </w:r>
-    </w:p>
-    <w:p>
-      <w:r>
+        <w:rPr>
+          <w:noProof/>
+        </w:rPr>
         <w:drawing>
           <wp:inline distT="0" distB="0" distL="0" distR="0" wp14:anchorId="79020258" wp14:editId="61E2F9A8">
             <wp:extent cx="5731510" cy="4242435"/>
@@ -46,6 +45,13 @@
         </w:drawing>
       </w:r>
     </w:p>
+    <w:p/>
+    <w:p/>
+    <w:p/>
+    <w:p/>
+    <w:p/>
+    <w:p/>
+    <w:p/>
     <w:p>
       <w:sdt>
         <w:sdtPr>
@@ -279,20 +285,18 @@
     </w:p>
     <w:sdt>
       <w:sdtPr>
+        <w:rPr>
+          <w:rFonts w:asciiTheme="minorHAnsi" w:eastAsiaTheme="minorHAnsi" w:hAnsiTheme="minorHAnsi" w:cstheme="minorBidi"/>
+          <w:color w:val="auto"/>
+          <w:sz w:val="24"/>
+          <w:szCs w:val="24"/>
+        </w:rPr>
         <w:id w:val="691112539"/>
         <w:docPartObj>
           <w:docPartGallery w:val="Bibliographies"/>
           <w:docPartUnique/>
         </w:docPartObj>
       </w:sdtPr>
-      <w:sdtEndPr>
-        <w:rPr>
-          <w:rFonts w:asciiTheme="minorHAnsi" w:eastAsiaTheme="minorHAnsi" w:hAnsiTheme="minorHAnsi" w:cstheme="minorBidi"/>
-          <w:color w:val="auto"/>
-          <w:sz w:val="24"/>
-          <w:szCs w:val="24"/>
-        </w:rPr>
-      </w:sdtEndPr>
       <w:sdtContent>
         <w:p>
           <w:pPr>
@@ -345,14 +349,7 @@
                 <w:rPr>
                   <w:noProof/>
                 </w:rPr>
-                <w:t>. Retrieved from British Heart Foundation: https://www.google.com/search?q=have+the+same+factors+always+caused+h</w:t>
-              </w:r>
-              <w:r>
-                <w:rPr>
-                  <w:noProof/>
-                </w:rPr>
-                <w:lastRenderedPageBreak/>
-                <w:t>eart+disease&amp;newwindow=1&amp;sca_esv=0472b01422b69ec8&amp;sxsrf=AHTn8zr-98IX2GHtRBseo7vSVFNLi-K4ig%3A1744452819588&amp;ei=0zz6Z5vRI7qDhbIPyoWukAo&amp;ved=0ahUKEwjbho6VodKMAxW6QUEAHcqCC6IQ4dUDCBE&amp;uact=5&amp;</w:t>
+                <w:t>. Retrieved from British Heart Foundation: https://www.google.com/search?q=have+the+same+factors+always+caused+heart+disease&amp;newwindow=1&amp;sca_esv=0472b01422b69ec8&amp;sxsrf=AHTn8zr-98IX2GHtRBseo7vSVFNLi-K4ig%3A1744452819588&amp;ei=0zz6Z5vRI7qDhbIPyoWukAo&amp;ved=0ahUKEwjbho6VodKMAxW6QUEAHcqCC6IQ4dUDCBE&amp;uact=5&amp;</w:t>
               </w:r>
             </w:p>
             <w:p>

</xml_diff>